<commit_message>
feat: arquivo de agenda atualizado com tarefas semanais
</commit_message>
<xml_diff>
--- a/dev_files/bibliografy/Diario Igor.docx
+++ b/dev_files/bibliografy/Diario Igor.docx
@@ -226,7 +226,7 @@
       <w:pPr>
         <w:numPr>
           <w:ilvl w:val="0"/>
-          <w:numId w:val="1"/>
+          <w:numId w:val="2"/>
         </w:numPr>
         <w:ind w:left="720" w:hanging="360"/>
         <w:rPr>
@@ -244,7 +244,7 @@
       <w:pPr>
         <w:numPr>
           <w:ilvl w:val="0"/>
-          <w:numId w:val="1"/>
+          <w:numId w:val="2"/>
         </w:numPr>
         <w:ind w:left="720" w:hanging="360"/>
         <w:rPr>
@@ -262,7 +262,7 @@
       <w:pPr>
         <w:numPr>
           <w:ilvl w:val="0"/>
-          <w:numId w:val="1"/>
+          <w:numId w:val="2"/>
         </w:numPr>
         <w:ind w:left="720" w:hanging="360"/>
         <w:rPr>
@@ -2784,7 +2784,7 @@
       <w:pPr>
         <w:numPr>
           <w:ilvl w:val="0"/>
-          <w:numId w:val="3"/>
+          <w:numId w:val="4"/>
         </w:numPr>
         <w:ind w:left="720" w:hanging="360"/>
         <w:rPr>
@@ -2809,6 +2809,167 @@
           <w:rtl w:val="0"/>
         </w:rPr>
         <w:t xml:space="preserve"> em trabalhos na área de saúde;</w:t>
+      </w:r>
+    </w:p>
+    <w:p>
+      <w:pPr>
+        <w:numPr>
+          <w:ilvl w:val="0"/>
+          <w:numId w:val="4"/>
+        </w:numPr>
+        <w:ind w:left="720" w:hanging="360"/>
+        <w:rPr>
+          <w:u w:val="none"/>
+        </w:rPr>
+      </w:pPr>
+      <w:r>
+        <w:rPr>
+          <w:rtl w:val="0"/>
+        </w:rPr>
+        <w:t xml:space="preserve">RefTeórico - artigos/livro Modelos de ML não supervisionados para agrupamento de dados e métricas;</w:t>
+      </w:r>
+    </w:p>
+    <w:p>
+      <w:pPr>
+        <w:numPr>
+          <w:ilvl w:val="0"/>
+          <w:numId w:val="4"/>
+        </w:numPr>
+        <w:ind w:left="720" w:hanging="360"/>
+        <w:rPr>
+          <w:u w:val="none"/>
+        </w:rPr>
+      </w:pPr>
+      <w:r>
+        <w:rPr>
+          <w:rtl w:val="0"/>
+        </w:rPr>
+        <w:t xml:space="preserve">RefTeórico - artigos/livro Modelos utilizados com conceito, matemática por trás do modelo, vantagens e desvantagens, aplicação - justificar pelo tipo do dado que estamos trabalhando (estruturados, numéricos, contínuos, com falta de dados, séries temporais de observações) - justificar a escolha do modelo - dbscan, cmeans, kmeans, meanshift;</w:t>
+      </w:r>
+    </w:p>
+    <w:p>
+      <w:pPr>
+        <w:numPr>
+          <w:ilvl w:val="0"/>
+          <w:numId w:val="4"/>
+        </w:numPr>
+        <w:ind w:left="720" w:hanging="360"/>
+        <w:rPr>
+          <w:u w:val="none"/>
+        </w:rPr>
+      </w:pPr>
+      <w:r>
+        <w:rPr>
+          <w:rtl w:val="0"/>
+        </w:rPr>
+        <w:t xml:space="preserve">Materiais e métodos: </w:t>
+      </w:r>
+    </w:p>
+    <w:p>
+      <w:pPr>
+        <w:numPr>
+          <w:ilvl w:val="1"/>
+          <w:numId w:val="4"/>
+        </w:numPr>
+        <w:ind w:left="1440" w:hanging="360"/>
+        <w:rPr>
+          <w:u w:val="none"/>
+        </w:rPr>
+      </w:pPr>
+      <w:r>
+        <w:rPr>
+          <w:rtl w:val="0"/>
+        </w:rPr>
+        <w:t xml:space="preserve">MIMIC IV, Scklearn, colab, Python + bibliotecas utilizadas;</w:t>
+      </w:r>
+    </w:p>
+    <w:p>
+      <w:pPr>
+        <w:numPr>
+          <w:ilvl w:val="1"/>
+          <w:numId w:val="4"/>
+        </w:numPr>
+        <w:ind w:left="1440" w:hanging="360"/>
+        <w:rPr>
+          <w:u w:val="none"/>
+        </w:rPr>
+      </w:pPr>
+      <w:r>
+        <w:rPr>
+          <w:rtl w:val="0"/>
+        </w:rPr>
+        <w:t xml:space="preserve">versões e bibliotecas dos modelos implementados;</w:t>
+      </w:r>
+    </w:p>
+    <w:p>
+      <w:pPr>
+        <w:numPr>
+          <w:ilvl w:val="1"/>
+          <w:numId w:val="4"/>
+        </w:numPr>
+        <w:ind w:left="1440" w:hanging="360"/>
+        <w:rPr>
+          <w:u w:val="none"/>
+        </w:rPr>
+      </w:pPr>
+      <w:r>
+        <w:rPr>
+          <w:rtl w:val="0"/>
+        </w:rPr>
+        <w:t xml:space="preserve">Metodologia: dados extraídos + aplicação dos modelos + comparação com resultados dos trabalhos de matheus e leo.</w:t>
+      </w:r>
+    </w:p>
+    <w:p>
+      <w:pPr>
+        <w:rPr/>
+      </w:pPr>
+      <w:r>
+        <w:rPr>
+          <w:rtl w:val="0"/>
+        </w:rPr>
+      </w:r>
+    </w:p>
+    <w:p>
+      <w:pPr>
+        <w:rPr/>
+      </w:pPr>
+      <w:r>
+        <w:rPr>
+          <w:rtl w:val="0"/>
+        </w:rPr>
+        <w:t xml:space="preserve">====</w:t>
+      </w:r>
+    </w:p>
+    <w:p>
+      <w:pPr>
+        <w:rPr/>
+      </w:pPr>
+      <w:r>
+        <w:rPr>
+          <w:rtl w:val="0"/>
+        </w:rPr>
+        <w:t xml:space="preserve">Reunião 18set</w:t>
+      </w:r>
+    </w:p>
+    <w:p>
+      <w:pPr>
+        <w:rPr/>
+      </w:pPr>
+      <w:r>
+        <w:rPr>
+          <w:rtl w:val="0"/>
+        </w:rPr>
+      </w:r>
+    </w:p>
+    <w:p>
+      <w:pPr>
+        <w:rPr/>
+      </w:pPr>
+      <w:r>
+        <w:rPr>
+          <w:rtl w:val="0"/>
+        </w:rPr>
+        <w:t xml:space="preserve">Passo1: com o .csv de ureia e creatinina 7 dias ( e posteriormente de 15dias), fazer as seguintes simulações:</w:t>
       </w:r>
     </w:p>
     <w:p>
@@ -2826,7 +2987,7 @@
         <w:rPr>
           <w:rtl w:val="0"/>
         </w:rPr>
-        <w:t xml:space="preserve">RefTeórico - artigos/livro Modelos de ML não supervisionados para agrupamento de dados e métricas;</w:t>
+        <w:t xml:space="preserve">Substituir as células com 99999 ou NULL com o último valor registrado. Quando não houver registro no primeiro dia, eliminar as linhas. Em ambos os casos, guardar em um arquivo separado o subject_id (do que teve dado imputado e do que foi excluído);</w:t>
       </w:r>
     </w:p>
     <w:p>
@@ -2844,7 +3005,97 @@
         <w:rPr>
           <w:rtl w:val="0"/>
         </w:rPr>
-        <w:t xml:space="preserve">RefTeórico - artigos/livro Modelos utilizados com conceito, matemática por trás do modelo, vantagens e desvantagens, aplicação - justificar pelo tipo do dado que estamos trabalhando (estruturados, numéricos, contínuos, com falta de dados, séries temporais de observações) - justificar a escolha do modelo - dbscan, cmeans, kmeans, meanshift;</w:t>
+        <w:t xml:space="preserve"> Gerar grupos por variável:</w:t>
+      </w:r>
+    </w:p>
+    <w:p>
+      <w:pPr>
+        <w:numPr>
+          <w:ilvl w:val="1"/>
+          <w:numId w:val="3"/>
+        </w:numPr>
+        <w:ind w:left="1440" w:hanging="360"/>
+        <w:rPr>
+          <w:u w:val="none"/>
+        </w:rPr>
+      </w:pPr>
+      <w:r>
+        <w:rPr>
+          <w:rtl w:val="0"/>
+        </w:rPr>
+        <w:t xml:space="preserve">MeanShift: num grupos e qualidade dos grupos</w:t>
+      </w:r>
+    </w:p>
+    <w:p>
+      <w:pPr>
+        <w:numPr>
+          <w:ilvl w:val="1"/>
+          <w:numId w:val="3"/>
+        </w:numPr>
+        <w:ind w:left="1440" w:hanging="360"/>
+        <w:rPr>
+          <w:u w:val="none"/>
+        </w:rPr>
+      </w:pPr>
+      <w:r>
+        <w:rPr>
+          <w:rtl w:val="0"/>
+        </w:rPr>
+        <w:t xml:space="preserve">KMeans: n=número de grupos sugerido pelo MeanShift</w:t>
+      </w:r>
+    </w:p>
+    <w:p>
+      <w:pPr>
+        <w:numPr>
+          <w:ilvl w:val="1"/>
+          <w:numId w:val="3"/>
+        </w:numPr>
+        <w:ind w:left="1440" w:hanging="360"/>
+        <w:rPr>
+          <w:u w:val="none"/>
+        </w:rPr>
+      </w:pPr>
+      <w:r>
+        <w:rPr>
+          <w:rtl w:val="0"/>
+        </w:rPr>
+        <w:t xml:space="preserve">CMeans: n=número de grupos sugerido pelo MeanShift</w:t>
+      </w:r>
+    </w:p>
+    <w:p>
+      <w:pPr>
+        <w:numPr>
+          <w:ilvl w:val="1"/>
+          <w:numId w:val="3"/>
+        </w:numPr>
+        <w:ind w:left="1440" w:hanging="360"/>
+        <w:rPr>
+          <w:u w:val="none"/>
+        </w:rPr>
+      </w:pPr>
+      <w:r>
+        <w:rPr>
+          <w:rtl w:val="0"/>
+        </w:rPr>
+        <w:t xml:space="preserve">DBScan: n=número de grupos sugerido pelo MeanShift</w:t>
+      </w:r>
+    </w:p>
+    <w:p>
+      <w:pPr>
+        <w:numPr>
+          <w:ilvl w:val="1"/>
+          <w:numId w:val="3"/>
+        </w:numPr>
+        <w:ind w:left="1440" w:hanging="360"/>
+        <w:rPr>
+          <w:u w:val="none"/>
+        </w:rPr>
+      </w:pPr>
+      <w:r>
+        <w:rPr>
+          <w:rtl w:val="0"/>
+        </w:rPr>
+        <w:t xml:space="preserve">KMeansSeries: n=número de grupos sugerido pelo MeanShift</w:t>
       </w:r>
     </w:p>
     <w:p>
@@ -2862,16 +3113,16 @@
         <w:rPr>
           <w:rtl w:val="0"/>
         </w:rPr>
-        <w:t xml:space="preserve">Materiais e métodos: </w:t>
+        <w:t xml:space="preserve">Analisar os resultados considerando as métricas, o número de grupos e a qualidade dos grupos (gráfico pairplot) </w:t>
       </w:r>
     </w:p>
     <w:p>
       <w:pPr>
         <w:numPr>
-          <w:ilvl w:val="1"/>
+          <w:ilvl w:val="0"/>
           <w:numId w:val="3"/>
         </w:numPr>
-        <w:ind w:left="1440" w:hanging="360"/>
+        <w:ind w:left="720" w:hanging="360"/>
         <w:rPr>
           <w:u w:val="none"/>
         </w:rPr>
@@ -2880,16 +3131,16 @@
         <w:rPr>
           <w:rtl w:val="0"/>
         </w:rPr>
-        <w:t xml:space="preserve">MIMIC IV, Scklearn, colab, Python + bibliotecas utilizadas;</w:t>
+        <w:t xml:space="preserve">A partir do dataset gerado pelo modelo com melhor desempenho, explicar os grupos utilizando árvores de decisão. </w:t>
       </w:r>
     </w:p>
     <w:p>
       <w:pPr>
         <w:numPr>
-          <w:ilvl w:val="1"/>
+          <w:ilvl w:val="0"/>
           <w:numId w:val="3"/>
         </w:numPr>
-        <w:ind w:left="1440" w:hanging="360"/>
+        <w:ind w:left="720" w:hanging="360"/>
         <w:rPr>
           <w:u w:val="none"/>
         </w:rPr>
@@ -2898,85 +3149,190 @@
         <w:rPr>
           <w:rtl w:val="0"/>
         </w:rPr>
-        <w:t xml:space="preserve">versões e bibliotecas dos modelos implementados;</w:t>
-      </w:r>
-    </w:p>
-    <w:p>
-      <w:pPr>
-        <w:numPr>
-          <w:ilvl w:val="1"/>
-          <w:numId w:val="3"/>
-        </w:numPr>
-        <w:ind w:left="1440" w:hanging="360"/>
-        <w:rPr>
-          <w:u w:val="none"/>
-        </w:rPr>
-      </w:pPr>
-      <w:r>
-        <w:rPr>
-          <w:rtl w:val="0"/>
-        </w:rPr>
-        <w:t xml:space="preserve">Metodologia: dados extraídos + aplicação dos modelos + comparação com resultados dos trabalhos de matheus e leo.</w:t>
-      </w:r>
-    </w:p>
-    <w:p>
-      <w:pPr>
-        <w:rPr/>
-      </w:pPr>
-      <w:r>
-        <w:rPr>
-          <w:rtl w:val="0"/>
-        </w:rPr>
-      </w:r>
-    </w:p>
-    <w:p>
-      <w:pPr>
-        <w:rPr/>
-      </w:pPr>
-      <w:r>
-        <w:rPr>
-          <w:rtl w:val="0"/>
-        </w:rPr>
-        <w:t xml:space="preserve">====</w:t>
-      </w:r>
-    </w:p>
-    <w:p>
-      <w:pPr>
-        <w:rPr/>
-      </w:pPr>
-      <w:r>
-        <w:rPr>
-          <w:rtl w:val="0"/>
-        </w:rPr>
-        <w:t xml:space="preserve">Reunião 18set</w:t>
-      </w:r>
-    </w:p>
-    <w:p>
-      <w:pPr>
-        <w:rPr/>
-      </w:pPr>
-      <w:r>
-        <w:rPr>
-          <w:rtl w:val="0"/>
-        </w:rPr>
-      </w:r>
-    </w:p>
-    <w:p>
-      <w:pPr>
-        <w:rPr/>
-      </w:pPr>
-      <w:r>
-        <w:rPr>
-          <w:rtl w:val="0"/>
-        </w:rPr>
-        <w:t xml:space="preserve">Passo1: com o .csv de ureia e creatinina 7 dias ( e posteriormente de 15dias), fazer as seguintes simulações:</w:t>
+        <w:t xml:space="preserve">No final vc vai comparar os grupos que vc está gerando com os que eu gerei.</w:t>
+      </w:r>
+    </w:p>
+    <w:p>
+      <w:pPr>
+        <w:rPr/>
+      </w:pPr>
+      <w:r>
+        <w:rPr>
+          <w:rtl w:val="0"/>
+        </w:rPr>
+      </w:r>
+    </w:p>
+    <w:p>
+      <w:pPr>
+        <w:rPr/>
+      </w:pPr>
+      <w:r>
+        <w:rPr>
+          <w:rtl w:val="0"/>
+        </w:rPr>
+        <w:t xml:space="preserve">Fico devendo: csvs com 15 dias. referência de algoritmo de tendencia</w:t>
+      </w:r>
+      <w:r>
+        <w:rPr>
+          <w:rtl w:val="0"/>
+        </w:rPr>
+      </w:r>
+    </w:p>
+    <w:p>
+      <w:pPr>
+        <w:rPr/>
+      </w:pPr>
+      <w:r>
+        <w:rPr>
+          <w:rtl w:val="0"/>
+        </w:rPr>
+      </w:r>
+    </w:p>
+    <w:p>
+      <w:pPr>
+        <w:rPr/>
+      </w:pPr>
+      <w:r>
+        <w:rPr>
+          <w:rtl w:val="0"/>
+        </w:rPr>
+        <w:t xml:space="preserve">============</w:t>
+      </w:r>
+    </w:p>
+    <w:p>
+      <w:pPr>
+        <w:rPr/>
+      </w:pPr>
+      <w:r>
+        <w:rPr>
+          <w:rtl w:val="0"/>
+        </w:rPr>
+        <w:t xml:space="preserve">Reunião 24/09</w:t>
+      </w:r>
+    </w:p>
+    <w:p>
+      <w:pPr>
+        <w:rPr/>
+      </w:pPr>
+      <w:r>
+        <w:rPr>
+          <w:rtl w:val="0"/>
+        </w:rPr>
+      </w:r>
+    </w:p>
+    <w:p>
+      <w:pPr>
+        <w:rPr/>
+      </w:pPr>
+      <w:r>
+        <w:rPr>
+          <w:rtl w:val="0"/>
+        </w:rPr>
+        <w:t xml:space="preserve">Passo 1: Criar um dataset com os dados de ureia e creatinina (pacientes que, após o tratamento de dados (limpeza e preenchimento) possuem séries de Ureia e Creatinina) e aplicar os modelos de agrupamento. Registrar resultados.</w:t>
+      </w:r>
+    </w:p>
+    <w:p>
+      <w:pPr>
+        <w:rPr/>
+      </w:pPr>
+      <w:r>
+        <w:rPr>
+          <w:rtl w:val="0"/>
+        </w:rPr>
+        <w:t xml:space="preserve">Passo 2: Explicar os grupos gerados utilizando árvore de decisão a partir do melhor modelo (escolhido a partir das métricas alcançadas e análise visual do pairplot)</w:t>
+      </w:r>
+    </w:p>
+    <w:p>
+      <w:pPr>
+        <w:rPr/>
+      </w:pPr>
+      <w:r>
+        <w:rPr>
+          <w:rtl w:val="0"/>
+        </w:rPr>
+        <w:t xml:space="preserve">Passo 3: Aplicar o algoritmo de tendência para os dados de Ureia e gerar um dataset saída com o subject_id e a tendência (veja quais as informações que o MannKendall fornece - pelo que lembro ele te dá pelo menos 4 resultados). Faça o mesmo com Creatinina. </w:t>
+      </w:r>
+    </w:p>
+    <w:p>
+      <w:pPr>
+        <w:rPr/>
+      </w:pPr>
+      <w:r>
+        <w:rPr>
+          <w:rtl w:val="0"/>
+        </w:rPr>
+      </w:r>
+    </w:p>
+    <w:p>
+      <w:pPr>
+        <w:rPr/>
+      </w:pPr>
+      <w:r>
+        <w:rPr>
+          <w:rtl w:val="0"/>
+        </w:rPr>
+        <w:t xml:space="preserve">No final vamos comparar os resultados de um modelo de classificação (Random Forest) considerando a entrada original (com proporções), a entrada agrupada com cada variável (para isso vamos aplicar o melhor modelo em cada variável de exames), a entrada transformada com a tendência. Falamos melhor sobre essas comparações na próxima reunião. </w:t>
+      </w:r>
+    </w:p>
+    <w:p>
+      <w:pPr>
+        <w:rPr/>
+      </w:pPr>
+      <w:r>
+        <w:rPr>
+          <w:rtl w:val="0"/>
+        </w:rPr>
+      </w:r>
+    </w:p>
+    <w:p>
+      <w:pPr>
+        <w:rPr/>
+      </w:pPr>
+      <w:r>
+        <w:rPr>
+          <w:rtl w:val="0"/>
+        </w:rPr>
+        <w:t xml:space="preserve">============</w:t>
+      </w:r>
+    </w:p>
+    <w:p>
+      <w:pPr>
+        <w:rPr/>
+      </w:pPr>
+      <w:r>
+        <w:rPr>
+          <w:rtl w:val="0"/>
+        </w:rPr>
+        <w:t xml:space="preserve">Reunião 07/out</w:t>
+      </w:r>
+    </w:p>
+    <w:p>
+      <w:pPr>
+        <w:rPr/>
+      </w:pPr>
+      <w:r>
+        <w:rPr>
+          <w:rtl w:val="0"/>
+        </w:rPr>
+      </w:r>
+    </w:p>
+    <w:p>
+      <w:pPr>
+        <w:ind w:left="0" w:firstLine="0"/>
+        <w:rPr/>
+      </w:pPr>
+      <w:r>
+        <w:rPr>
+          <w:rtl w:val="0"/>
+        </w:rPr>
+        <w:t xml:space="preserve">Para Ureia:</w:t>
       </w:r>
     </w:p>
     <w:p>
       <w:pPr>
         <w:numPr>
           <w:ilvl w:val="0"/>
-          <w:numId w:val="2"/>
+          <w:numId w:val="1"/>
         </w:numPr>
         <w:ind w:left="720" w:hanging="360"/>
         <w:rPr>
@@ -2987,14 +3343,14 @@
         <w:rPr>
           <w:rtl w:val="0"/>
         </w:rPr>
-        <w:t xml:space="preserve">Substituir as células com 99999 ou NULL com o último valor registrado. Quando não houver registro no primeiro dia, eliminar as linhas. Em ambos os casos, guardar em um arquivo separado o subject_id (do que teve dado imputado e do que foi excluído);</w:t>
+        <w:t xml:space="preserve">Separar o dataset filtrando apenas os pacientes com dados de ureia utilizados como entrada para os modelos de agrupamento (+- 3450) - subject_id, ureia_d1, urei_d2…, ureia_d15</w:t>
       </w:r>
     </w:p>
     <w:p>
       <w:pPr>
         <w:numPr>
           <w:ilvl w:val="0"/>
-          <w:numId w:val="2"/>
+          <w:numId w:val="1"/>
         </w:numPr>
         <w:ind w:left="720" w:hanging="360"/>
         <w:rPr>
@@ -3005,104 +3361,14 @@
         <w:rPr>
           <w:rtl w:val="0"/>
         </w:rPr>
-        <w:t xml:space="preserve"> Gerar grupos por variável:</w:t>
-      </w:r>
-    </w:p>
-    <w:p>
-      <w:pPr>
-        <w:numPr>
-          <w:ilvl w:val="1"/>
-          <w:numId w:val="2"/>
-        </w:numPr>
-        <w:ind w:left="1440" w:hanging="360"/>
-        <w:rPr>
-          <w:u w:val="none"/>
-        </w:rPr>
-      </w:pPr>
-      <w:r>
-        <w:rPr>
-          <w:rtl w:val="0"/>
-        </w:rPr>
-        <w:t xml:space="preserve">MeanShift: num grupos e qualidade dos grupos</w:t>
-      </w:r>
-    </w:p>
-    <w:p>
-      <w:pPr>
-        <w:numPr>
-          <w:ilvl w:val="1"/>
-          <w:numId w:val="2"/>
-        </w:numPr>
-        <w:ind w:left="1440" w:hanging="360"/>
-        <w:rPr>
-          <w:u w:val="none"/>
-        </w:rPr>
-      </w:pPr>
-      <w:r>
-        <w:rPr>
-          <w:rtl w:val="0"/>
-        </w:rPr>
-        <w:t xml:space="preserve">KMeans: n=número de grupos sugerido pelo MeanShift</w:t>
-      </w:r>
-    </w:p>
-    <w:p>
-      <w:pPr>
-        <w:numPr>
-          <w:ilvl w:val="1"/>
-          <w:numId w:val="2"/>
-        </w:numPr>
-        <w:ind w:left="1440" w:hanging="360"/>
-        <w:rPr>
-          <w:u w:val="none"/>
-        </w:rPr>
-      </w:pPr>
-      <w:r>
-        <w:rPr>
-          <w:rtl w:val="0"/>
-        </w:rPr>
-        <w:t xml:space="preserve">CMeans: n=número de grupos sugerido pelo MeanShift</w:t>
-      </w:r>
-    </w:p>
-    <w:p>
-      <w:pPr>
-        <w:numPr>
-          <w:ilvl w:val="1"/>
-          <w:numId w:val="2"/>
-        </w:numPr>
-        <w:ind w:left="1440" w:hanging="360"/>
-        <w:rPr>
-          <w:u w:val="none"/>
-        </w:rPr>
-      </w:pPr>
-      <w:r>
-        <w:rPr>
-          <w:rtl w:val="0"/>
-        </w:rPr>
-        <w:t xml:space="preserve">DBScan: n=número de grupos sugerido pelo MeanShift</w:t>
-      </w:r>
-    </w:p>
-    <w:p>
-      <w:pPr>
-        <w:numPr>
-          <w:ilvl w:val="1"/>
-          <w:numId w:val="2"/>
-        </w:numPr>
-        <w:ind w:left="1440" w:hanging="360"/>
-        <w:rPr>
-          <w:u w:val="none"/>
-        </w:rPr>
-      </w:pPr>
-      <w:r>
-        <w:rPr>
-          <w:rtl w:val="0"/>
-        </w:rPr>
-        <w:t xml:space="preserve">KMeansSeries: n=número de grupos sugerido pelo MeanShift</w:t>
+        <w:t xml:space="preserve">Para os mesmos pacientes do item 1) gerar um dataset com o resultado do agrupamento utilizando o KMeans - subject_id, grupo</w:t>
       </w:r>
     </w:p>
     <w:p>
       <w:pPr>
         <w:numPr>
           <w:ilvl w:val="0"/>
-          <w:numId w:val="2"/>
+          <w:numId w:val="1"/>
         </w:numPr>
         <w:ind w:left="720" w:hanging="360"/>
         <w:rPr>
@@ -3113,75 +3379,15 @@
         <w:rPr>
           <w:rtl w:val="0"/>
         </w:rPr>
-        <w:t xml:space="preserve">Analisar os resultados considerando as métricas, o número de grupos e a qualidade dos grupos (gráfico pairplot) </w:t>
-      </w:r>
-    </w:p>
-    <w:p>
-      <w:pPr>
-        <w:numPr>
-          <w:ilvl w:val="0"/>
-          <w:numId w:val="2"/>
-        </w:numPr>
-        <w:ind w:left="720" w:hanging="360"/>
-        <w:rPr>
-          <w:u w:val="none"/>
-        </w:rPr>
-      </w:pPr>
-      <w:r>
-        <w:rPr>
-          <w:rtl w:val="0"/>
-        </w:rPr>
-        <w:t xml:space="preserve">A partir do dataset gerado pelo modelo com melhor desempenho, explicar os grupos utilizando árvores de decisão. </w:t>
-      </w:r>
-    </w:p>
-    <w:p>
-      <w:pPr>
-        <w:numPr>
-          <w:ilvl w:val="0"/>
-          <w:numId w:val="2"/>
-        </w:numPr>
-        <w:ind w:left="720" w:hanging="360"/>
-        <w:rPr>
-          <w:u w:val="none"/>
-        </w:rPr>
-      </w:pPr>
-      <w:r>
-        <w:rPr>
-          <w:rtl w:val="0"/>
-        </w:rPr>
-        <w:t xml:space="preserve">No final vc vai comparar os grupos que vc está gerando com os que eu gerei.</w:t>
-      </w:r>
-    </w:p>
-    <w:p>
-      <w:pPr>
-        <w:rPr/>
-      </w:pPr>
-      <w:r>
-        <w:rPr>
-          <w:rtl w:val="0"/>
-        </w:rPr>
-      </w:r>
-    </w:p>
-    <w:p>
-      <w:pPr>
-        <w:rPr/>
-      </w:pPr>
-      <w:r>
-        <w:rPr>
-          <w:rtl w:val="0"/>
-        </w:rPr>
-        <w:t xml:space="preserve">Fico devendo: csvs com 15 dias. referência de algoritmo de tendencia</w:t>
-      </w:r>
-      <w:r>
-        <w:rPr>
-          <w:rtl w:val="0"/>
-        </w:rPr>
-      </w:r>
-    </w:p>
-    <w:p>
-      <w:pPr>
-        <w:rPr/>
-      </w:pPr>
+        <w:t xml:space="preserve">Para os mesmos pacientes do item 1, aplicar o Mannkendall na série e gerar um dataset com subject_id, trend, p, z, Tau, s, var_S, slope, intercept =&gt; </w:t>
+      </w:r>
+      <w:r>
+        <w:rPr>
+          <w:strike w:val="1"/>
+          <w:rtl w:val="0"/>
+        </w:rPr>
+        <w:t xml:space="preserve">aplicar o (MeanShift?), KMeans sobre esse dataset =&gt; gerar um dataset de saída com subject_id, grupo</w:t>
+      </w:r>
       <w:r>
         <w:rPr>
           <w:rtl w:val="0"/>
@@ -3529,6 +3735,116 @@
       </w:rPr>
     </w:lvl>
   </w:abstractNum>
+  <w:abstractNum w:abstractNumId="4">
+    <w:lvl w:ilvl="0">
+      <w:start w:val="1"/>
+      <w:numFmt w:val="decimal"/>
+      <w:lvlText w:val="%1)"/>
+      <w:lvlJc w:val="left"/>
+      <w:pPr>
+        <w:ind w:left="720" w:hanging="360"/>
+      </w:pPr>
+      <w:rPr>
+        <w:u w:val="none"/>
+      </w:rPr>
+    </w:lvl>
+    <w:lvl w:ilvl="1">
+      <w:start w:val="1"/>
+      <w:numFmt w:val="lowerLetter"/>
+      <w:lvlText w:val="%2)"/>
+      <w:lvlJc w:val="left"/>
+      <w:pPr>
+        <w:ind w:left="1440" w:hanging="360"/>
+      </w:pPr>
+      <w:rPr>
+        <w:u w:val="none"/>
+      </w:rPr>
+    </w:lvl>
+    <w:lvl w:ilvl="2">
+      <w:start w:val="1"/>
+      <w:numFmt w:val="lowerRoman"/>
+      <w:lvlText w:val="%3)"/>
+      <w:lvlJc w:val="right"/>
+      <w:pPr>
+        <w:ind w:left="2160" w:hanging="360"/>
+      </w:pPr>
+      <w:rPr>
+        <w:u w:val="none"/>
+      </w:rPr>
+    </w:lvl>
+    <w:lvl w:ilvl="3">
+      <w:start w:val="1"/>
+      <w:numFmt w:val="decimal"/>
+      <w:lvlText w:val="(%4)"/>
+      <w:lvlJc w:val="left"/>
+      <w:pPr>
+        <w:ind w:left="2880" w:hanging="360"/>
+      </w:pPr>
+      <w:rPr>
+        <w:u w:val="none"/>
+      </w:rPr>
+    </w:lvl>
+    <w:lvl w:ilvl="4">
+      <w:start w:val="1"/>
+      <w:numFmt w:val="lowerLetter"/>
+      <w:lvlText w:val="(%5)"/>
+      <w:lvlJc w:val="left"/>
+      <w:pPr>
+        <w:ind w:left="3600" w:hanging="360"/>
+      </w:pPr>
+      <w:rPr>
+        <w:u w:val="none"/>
+      </w:rPr>
+    </w:lvl>
+    <w:lvl w:ilvl="5">
+      <w:start w:val="1"/>
+      <w:numFmt w:val="lowerRoman"/>
+      <w:lvlText w:val="(%6)"/>
+      <w:lvlJc w:val="right"/>
+      <w:pPr>
+        <w:ind w:left="4320" w:hanging="360"/>
+      </w:pPr>
+      <w:rPr>
+        <w:u w:val="none"/>
+      </w:rPr>
+    </w:lvl>
+    <w:lvl w:ilvl="6">
+      <w:start w:val="1"/>
+      <w:numFmt w:val="decimal"/>
+      <w:lvlText w:val="%7."/>
+      <w:lvlJc w:val="left"/>
+      <w:pPr>
+        <w:ind w:left="5040" w:hanging="360"/>
+      </w:pPr>
+      <w:rPr>
+        <w:u w:val="none"/>
+      </w:rPr>
+    </w:lvl>
+    <w:lvl w:ilvl="7">
+      <w:start w:val="1"/>
+      <w:numFmt w:val="lowerLetter"/>
+      <w:lvlText w:val="%8."/>
+      <w:lvlJc w:val="left"/>
+      <w:pPr>
+        <w:ind w:left="5760" w:hanging="360"/>
+      </w:pPr>
+      <w:rPr>
+        <w:u w:val="none"/>
+      </w:rPr>
+    </w:lvl>
+    <w:lvl w:ilvl="8">
+      <w:start w:val="1"/>
+      <w:numFmt w:val="lowerRoman"/>
+      <w:lvlText w:val="%9."/>
+      <w:lvlJc w:val="right"/>
+      <w:pPr>
+        <w:ind w:left="6480" w:hanging="360"/>
+      </w:pPr>
+      <w:rPr>
+        <w:u w:val="none"/>
+      </w:rPr>
+    </w:lvl>
+  </w:abstractNum>
   <w:num w:numId="1">
     <w:abstractNumId w:val="1"/>
   </w:num>
@@ -3537,6 +3853,9 @@
   </w:num>
   <w:num w:numId="3">
     <w:abstractNumId w:val="3"/>
+  </w:num>
+  <w:num w:numId="4">
+    <w:abstractNumId w:val="4"/>
   </w:num>
 </w:numbering>
 </file>

</xml_diff>

<commit_message>
feat: adicionando nova agenda && novo dataset contendo o sexo dos pacientes
</commit_message>
<xml_diff>
--- a/dev_files/bibliografy/Diario Igor.docx
+++ b/dev_files/bibliografy/Diario Igor.docx
@@ -3387,6 +3387,268 @@
           <w:rtl w:val="0"/>
         </w:rPr>
         <w:t xml:space="preserve">aplicar o (MeanShift?), KMeans sobre esse dataset =&gt; gerar um dataset de saída com subject_id, grupo</w:t>
+      </w:r>
+    </w:p>
+    <w:p>
+      <w:pPr>
+        <w:rPr>
+          <w:strike w:val="1"/>
+        </w:rPr>
+      </w:pPr>
+      <w:r>
+        <w:rPr>
+          <w:rtl w:val="0"/>
+        </w:rPr>
+      </w:r>
+    </w:p>
+    <w:p>
+      <w:pPr>
+        <w:rPr/>
+      </w:pPr>
+      <w:r>
+        <w:rPr>
+          <w:rtl w:val="0"/>
+        </w:rPr>
+        <w:t xml:space="preserve">======</w:t>
+      </w:r>
+    </w:p>
+    <w:p>
+      <w:pPr>
+        <w:rPr/>
+      </w:pPr>
+      <w:r>
+        <w:rPr>
+          <w:rtl w:val="0"/>
+        </w:rPr>
+        <w:t xml:space="preserve">Semana 11/out</w:t>
+      </w:r>
+    </w:p>
+    <w:p>
+      <w:pPr>
+        <w:rPr/>
+      </w:pPr>
+      <w:r>
+        <w:rPr>
+          <w:rtl w:val="0"/>
+        </w:rPr>
+      </w:r>
+    </w:p>
+    <w:p>
+      <w:pPr>
+        <w:rPr>
+          <w:rFonts w:ascii="Roboto" w:cs="Roboto" w:eastAsia="Roboto" w:hAnsi="Roboto"/>
+          <w:color w:val="1f1f1f"/>
+          <w:sz w:val="18"/>
+          <w:szCs w:val="18"/>
+          <w:highlight w:val="white"/>
+        </w:rPr>
+      </w:pPr>
+      <w:r>
+        <w:rPr>
+          <w:rFonts w:ascii="Roboto" w:cs="Roboto" w:eastAsia="Roboto" w:hAnsi="Roboto"/>
+          <w:color w:val="1f1f1f"/>
+          <w:sz w:val="18"/>
+          <w:szCs w:val="18"/>
+          <w:highlight w:val="white"/>
+          <w:rtl w:val="0"/>
+        </w:rPr>
+        <w:t xml:space="preserve">Ureia: subject_id, campos gerados pelo MannKendall, QtdeDiasComUreiaAcimaDoNormal</w:t>
+      </w:r>
+    </w:p>
+    <w:p>
+      <w:pPr>
+        <w:rPr>
+          <w:rFonts w:ascii="Roboto" w:cs="Roboto" w:eastAsia="Roboto" w:hAnsi="Roboto"/>
+          <w:color w:val="1f1f1f"/>
+          <w:sz w:val="18"/>
+          <w:szCs w:val="18"/>
+          <w:highlight w:val="white"/>
+        </w:rPr>
+      </w:pPr>
+      <w:r>
+        <w:rPr>
+          <w:rtl w:val="0"/>
+        </w:rPr>
+      </w:r>
+    </w:p>
+    <w:p>
+      <w:pPr>
+        <w:rPr>
+          <w:rFonts w:ascii="Roboto" w:cs="Roboto" w:eastAsia="Roboto" w:hAnsi="Roboto"/>
+          <w:color w:val="1f1f1f"/>
+          <w:sz w:val="18"/>
+          <w:szCs w:val="18"/>
+          <w:highlight w:val="white"/>
+        </w:rPr>
+      </w:pPr>
+      <w:r>
+        <w:rPr>
+          <w:rFonts w:ascii="Roboto" w:cs="Roboto" w:eastAsia="Roboto" w:hAnsi="Roboto"/>
+          <w:color w:val="1f1f1f"/>
+          <w:sz w:val="18"/>
+          <w:szCs w:val="18"/>
+          <w:highlight w:val="white"/>
+          <w:rtl w:val="0"/>
+        </w:rPr>
+        <w:t xml:space="preserve">Ureia: Contar em quantas janelas de internamento o valor associado a Ureia está acima da faixa de normalidade (&gt; 50) quando sexo = M OU (&gt;40) quando sexo = F </w:t>
+      </w:r>
+    </w:p>
+    <w:p>
+      <w:pPr>
+        <w:rPr>
+          <w:rFonts w:ascii="Roboto" w:cs="Roboto" w:eastAsia="Roboto" w:hAnsi="Roboto"/>
+          <w:color w:val="1f1f1f"/>
+          <w:sz w:val="18"/>
+          <w:szCs w:val="18"/>
+          <w:highlight w:val="white"/>
+        </w:rPr>
+      </w:pPr>
+      <w:r>
+        <w:rPr>
+          <w:rtl w:val="0"/>
+        </w:rPr>
+      </w:r>
+    </w:p>
+    <w:p>
+      <w:pPr>
+        <w:rPr>
+          <w:rFonts w:ascii="Roboto" w:cs="Roboto" w:eastAsia="Roboto" w:hAnsi="Roboto"/>
+          <w:color w:val="1f1f1f"/>
+          <w:sz w:val="18"/>
+          <w:szCs w:val="18"/>
+          <w:highlight w:val="white"/>
+        </w:rPr>
+      </w:pPr>
+      <w:r>
+        <w:rPr>
+          <w:rFonts w:ascii="Roboto" w:cs="Roboto" w:eastAsia="Roboto" w:hAnsi="Roboto"/>
+          <w:color w:val="1f1f1f"/>
+          <w:sz w:val="18"/>
+          <w:szCs w:val="18"/>
+          <w:highlight w:val="white"/>
+          <w:rtl w:val="0"/>
+        </w:rPr>
+        <w:t xml:space="preserve">Idem para creatinina</w:t>
+      </w:r>
+    </w:p>
+    <w:p>
+      <w:pPr>
+        <w:rPr>
+          <w:rFonts w:ascii="Roboto" w:cs="Roboto" w:eastAsia="Roboto" w:hAnsi="Roboto"/>
+          <w:color w:val="1f1f1f"/>
+          <w:sz w:val="18"/>
+          <w:szCs w:val="18"/>
+          <w:highlight w:val="white"/>
+        </w:rPr>
+      </w:pPr>
+      <w:r>
+        <w:rPr>
+          <w:rtl w:val="0"/>
+        </w:rPr>
+      </w:r>
+    </w:p>
+    <w:p>
+      <w:pPr>
+        <w:rPr>
+          <w:rFonts w:ascii="Roboto" w:cs="Roboto" w:eastAsia="Roboto" w:hAnsi="Roboto"/>
+          <w:color w:val="1f1f1f"/>
+          <w:sz w:val="18"/>
+          <w:szCs w:val="18"/>
+          <w:highlight w:val="white"/>
+        </w:rPr>
+      </w:pPr>
+      <w:r>
+        <w:rPr>
+          <w:rFonts w:ascii="Roboto" w:cs="Roboto" w:eastAsia="Roboto" w:hAnsi="Roboto"/>
+          <w:color w:val="1f1f1f"/>
+          <w:sz w:val="18"/>
+          <w:szCs w:val="18"/>
+          <w:highlight w:val="white"/>
+          <w:rtl w:val="0"/>
+        </w:rPr>
+        <w:t xml:space="preserve">Creatinina: Contar em quantas janelas de internamento o valor associado a Creatinina está acima do normal (&gt;1,3) quando sexo = M OU (&gt;1,1) quando sexo = F </w:t>
+      </w:r>
+    </w:p>
+    <w:p>
+      <w:pPr>
+        <w:rPr>
+          <w:rFonts w:ascii="Roboto" w:cs="Roboto" w:eastAsia="Roboto" w:hAnsi="Roboto"/>
+          <w:color w:val="1f1f1f"/>
+          <w:sz w:val="18"/>
+          <w:szCs w:val="18"/>
+          <w:highlight w:val="white"/>
+        </w:rPr>
+      </w:pPr>
+      <w:r>
+        <w:rPr>
+          <w:rtl w:val="0"/>
+        </w:rPr>
+      </w:r>
+    </w:p>
+    <w:p>
+      <w:pPr>
+        <w:rPr>
+          <w:rFonts w:ascii="Roboto" w:cs="Roboto" w:eastAsia="Roboto" w:hAnsi="Roboto"/>
+          <w:color w:val="1f1f1f"/>
+          <w:sz w:val="18"/>
+          <w:szCs w:val="18"/>
+          <w:highlight w:val="white"/>
+        </w:rPr>
+      </w:pPr>
+      <w:r>
+        <w:rPr>
+          <w:rFonts w:ascii="Roboto" w:cs="Roboto" w:eastAsia="Roboto" w:hAnsi="Roboto"/>
+          <w:color w:val="1f1f1f"/>
+          <w:sz w:val="18"/>
+          <w:szCs w:val="18"/>
+          <w:highlight w:val="white"/>
+          <w:rtl w:val="0"/>
+        </w:rPr>
+        <w:t xml:space="preserve">Obs.: sexo </w:t>
+      </w:r>
+    </w:p>
+    <w:p>
+      <w:pPr>
+        <w:rPr>
+          <w:rFonts w:ascii="Roboto" w:cs="Roboto" w:eastAsia="Roboto" w:hAnsi="Roboto"/>
+          <w:color w:val="1f1f1f"/>
+          <w:sz w:val="18"/>
+          <w:szCs w:val="18"/>
+          <w:highlight w:val="white"/>
+        </w:rPr>
+      </w:pPr>
+      <w:r>
+        <w:rPr>
+          <w:rFonts w:ascii="Roboto" w:cs="Roboto" w:eastAsia="Roboto" w:hAnsi="Roboto"/>
+          <w:color w:val="1f1f1f"/>
+          <w:sz w:val="18"/>
+          <w:szCs w:val="18"/>
+          <w:highlight w:val="white"/>
+          <w:rtl w:val="0"/>
+        </w:rPr>
+        <w:t xml:space="preserve">(0) Masculino</w:t>
+      </w:r>
+    </w:p>
+    <w:p>
+      <w:pPr>
+        <w:rPr>
+          <w:rFonts w:ascii="Roboto" w:cs="Roboto" w:eastAsia="Roboto" w:hAnsi="Roboto"/>
+          <w:color w:val="1f1f1f"/>
+          <w:sz w:val="18"/>
+          <w:szCs w:val="18"/>
+          <w:highlight w:val="white"/>
+        </w:rPr>
+      </w:pPr>
+      <w:r>
+        <w:rPr>
+          <w:rFonts w:ascii="Roboto" w:cs="Roboto" w:eastAsia="Roboto" w:hAnsi="Roboto"/>
+          <w:color w:val="1f1f1f"/>
+          <w:sz w:val="18"/>
+          <w:szCs w:val="18"/>
+          <w:highlight w:val="white"/>
+          <w:rtl w:val="0"/>
+        </w:rPr>
+        <w:t xml:space="preserve">(1) Feminino</w:t>
       </w:r>
       <w:r>
         <w:rPr>

</xml_diff>